<commit_message>
Mindervalide routes online gezet
</commit_message>
<xml_diff>
--- a/assets/routes/route-mindervalide-dinsdag.docx
+++ b/assets/routes/route-mindervalide-dinsdag.docx
@@ -1,6 +1,6 @@
 
 <file path=word/document.xml><?xml version="1.0" encoding="utf-8"?>
-<w:document xmlns:wpc="http://schemas.microsoft.com/office/word/2010/wordprocessingCanvas" xmlns:cx="http://schemas.microsoft.com/office/drawing/2014/chartex" xmlns:cx1="http://schemas.microsoft.com/office/drawing/2015/9/8/chartex" xmlns:cx2="http://schemas.microsoft.com/office/drawing/2015/10/21/chartex" xmlns:cx3="http://schemas.microsoft.com/office/drawing/2016/5/9/chartex" xmlns:cx4="http://schemas.microsoft.com/office/drawing/2016/5/10/chartex" xmlns:cx5="http://schemas.microsoft.com/office/drawing/2016/5/11/chartex" xmlns:cx6="http://schemas.microsoft.com/office/drawing/2016/5/12/chartex" xmlns:cx7="http://schemas.microsoft.com/office/drawing/2016/5/13/chartex" xmlns:cx8="http://schemas.microsoft.com/office/drawing/2016/5/14/chartex" xmlns:mc="http://schemas.openxmlformats.org/markup-compatibility/2006" xmlns:aink="http://schemas.microsoft.com/office/drawing/2016/ink" xmlns:am3d="http://schemas.microsoft.com/office/drawing/2017/model3d" xmlns:o="urn:schemas-microsoft-com:office:office" xmlns:oel="http://schemas.microsoft.com/office/2019/extlst" xmlns:r="http://schemas.openxmlformats.org/officeDocument/2006/relationships" xmlns:m="http://schemas.openxmlformats.org/officeDocument/2006/math" xmlns:v="urn:schemas-microsoft-com:vml" xmlns:wp14="http://schemas.microsoft.com/office/word/2010/wordprocessingDrawing" xmlns:wp="http://schemas.openxmlformats.org/drawingml/2006/wordprocessingDrawing" xmlns:w10="urn:schemas-microsoft-com:office:word" xmlns:w="http://schemas.openxmlformats.org/wordprocessingml/2006/main" xmlns:w14="http://schemas.microsoft.com/office/word/2010/wordml" xmlns:w15="http://schemas.microsoft.com/office/word/2012/wordml" xmlns:w16cex="http://schemas.microsoft.com/office/word/2018/wordml/cex" xmlns:w16cid="http://schemas.microsoft.com/office/word/2016/wordml/cid" xmlns:w16="http://schemas.microsoft.com/office/word/2018/wordml" xmlns:w16du="http://schemas.microsoft.com/office/word/2023/wordml/word16du" xmlns:w16sdtdh="http://schemas.microsoft.com/office/word/2020/wordml/sdtdatahash" xmlns:w16se="http://schemas.microsoft.com/office/word/2015/wordml/symex" xmlns:wpg="http://schemas.microsoft.com/office/word/2010/wordprocessingGroup" xmlns:wpi="http://schemas.microsoft.com/office/word/2010/wordprocessingInk" xmlns:wne="http://schemas.microsoft.com/office/word/2006/wordml" xmlns:wps="http://schemas.microsoft.com/office/word/2010/wordprocessingShape" mc:Ignorable="w14 w15 w16se w16cid w16 w16cex w16sdtdh w16du wp14">
+<w:document xmlns:wpc="http://schemas.microsoft.com/office/word/2010/wordprocessingCanvas" xmlns:cx="http://schemas.microsoft.com/office/drawing/2014/chartex" xmlns:cx1="http://schemas.microsoft.com/office/drawing/2015/9/8/chartex" xmlns:cx2="http://schemas.microsoft.com/office/drawing/2015/10/21/chartex" xmlns:cx3="http://schemas.microsoft.com/office/drawing/2016/5/9/chartex" xmlns:cx4="http://schemas.microsoft.com/office/drawing/2016/5/10/chartex" xmlns:cx5="http://schemas.microsoft.com/office/drawing/2016/5/11/chartex" xmlns:cx6="http://schemas.microsoft.com/office/drawing/2016/5/12/chartex" xmlns:cx7="http://schemas.microsoft.com/office/drawing/2016/5/13/chartex" xmlns:cx8="http://schemas.microsoft.com/office/drawing/2016/5/14/chartex" xmlns:mc="http://schemas.openxmlformats.org/markup-compatibility/2006" xmlns:aink="http://schemas.microsoft.com/office/drawing/2016/ink" xmlns:am3d="http://schemas.microsoft.com/office/drawing/2017/model3d" xmlns:o="urn:schemas-microsoft-com:office:office" xmlns:oel="http://schemas.microsoft.com/office/2019/extlst" xmlns:r="http://schemas.openxmlformats.org/officeDocument/2006/relationships" xmlns:m="http://schemas.openxmlformats.org/officeDocument/2006/math" xmlns:v="urn:schemas-microsoft-com:vml" xmlns:wp14="http://schemas.microsoft.com/office/word/2010/wordprocessingDrawing" xmlns:wp="http://schemas.openxmlformats.org/drawingml/2006/wordprocessingDrawing" xmlns:w10="urn:schemas-microsoft-com:office:word" xmlns:w="http://schemas.openxmlformats.org/wordprocessingml/2006/main" xmlns:w14="http://schemas.microsoft.com/office/word/2010/wordml" xmlns:w15="http://schemas.microsoft.com/office/word/2012/wordml" xmlns:w16cex="http://schemas.microsoft.com/office/word/2018/wordml/cex" xmlns:w16cid="http://schemas.microsoft.com/office/word/2016/wordml/cid" xmlns:w16="http://schemas.microsoft.com/office/word/2018/wordml" xmlns:w16du="http://schemas.microsoft.com/office/word/2023/wordml/word16du" xmlns:w16sdtdh="http://schemas.microsoft.com/office/word/2020/wordml/sdtdatahash" xmlns:w16sdtfl="http://schemas.microsoft.com/office/word/2024/wordml/sdtformatlock" xmlns:w16se="http://schemas.microsoft.com/office/word/2015/wordml/symex" xmlns:wpg="http://schemas.microsoft.com/office/word/2010/wordprocessingGroup" xmlns:wpi="http://schemas.microsoft.com/office/word/2010/wordprocessingInk" xmlns:wne="http://schemas.microsoft.com/office/word/2006/wordml" xmlns:wps="http://schemas.microsoft.com/office/word/2010/wordprocessingShape" mc:Ignorable="w14 w15 w16se w16cid w16 w16cex w16sdtdh w16sdtfl w16du wp14">
   <w:body>
     <w:p>
       <w:pPr>
@@ -24,6 +24,7 @@
         <w:rPr>
           <w:rFonts w:ascii="Calibri" w:eastAsia="Calibri" w:hAnsi="Calibri" w:cs="Calibri"/>
           <w:b/>
+          <w:noProof/>
           <w:color w:val="000000"/>
           <w:sz w:val="26"/>
           <w:szCs w:val="24"/>
@@ -96,7 +97,18 @@
           <w:szCs w:val="24"/>
           <w:lang w:val="nl-NL"/>
         </w:rPr>
-        <w:t>Dinsdag 21 mei</w:t>
+        <w:t xml:space="preserve">Dinsdag </w:t>
+      </w:r>
+      <w:r>
+        <w:rPr>
+          <w:rFonts w:ascii="Calibri" w:eastAsia="Calibri" w:hAnsi="Calibri" w:cs="Calibri"/>
+          <w:b/>
+          <w:color w:val="000000"/>
+          <w:sz w:val="26"/>
+          <w:szCs w:val="24"/>
+          <w:lang w:val="nl-NL"/>
+        </w:rPr>
+        <w:t>10 juni</w:t>
       </w:r>
       <w:r>
         <w:rPr>
@@ -174,23 +186,7 @@
           <w:color w:val="000000"/>
           <w:lang w:val="nl-NL"/>
         </w:rPr>
-        <w:t>Start</w:t>
-      </w:r>
-      <w:r>
-        <w:rPr>
-          <w:rFonts w:ascii="Calibri" w:eastAsia="Calibri" w:hAnsi="Calibri" w:cs="Calibri"/>
-          <w:color w:val="000000"/>
-          <w:lang w:val="nl-NL"/>
-        </w:rPr>
-        <w:t xml:space="preserve"> om</w:t>
-      </w:r>
-      <w:r>
-        <w:rPr>
-          <w:rFonts w:ascii="Calibri" w:eastAsia="Calibri" w:hAnsi="Calibri" w:cs="Calibri"/>
-          <w:color w:val="000000"/>
-          <w:lang w:val="nl-NL"/>
-        </w:rPr>
-        <w:t xml:space="preserve"> 18.30 uur</w:t>
+        <w:t>Start om 18.30 uur</w:t>
       </w:r>
     </w:p>
     <w:p>
@@ -210,15 +206,7 @@
           <w:color w:val="000000"/>
           <w:lang w:val="nl-NL"/>
         </w:rPr>
-        <w:t>V</w:t>
-      </w:r>
-      <w:r>
-        <w:rPr>
-          <w:rFonts w:ascii="Calibri" w:eastAsia="Calibri" w:hAnsi="Calibri" w:cs="Calibri"/>
-          <w:color w:val="000000"/>
-          <w:lang w:val="nl-NL"/>
-        </w:rPr>
-        <w:t>ertrekpunt de hoofdingang van de Scholtenhof/Mariahof naar de Watertoren</w:t>
+        <w:t>Vertrekpunt de hoofdingang van de Scholtenhof/Mariahof naar de Watertoren</w:t>
       </w:r>
     </w:p>
     <w:p>
@@ -258,15 +246,7 @@
           <w:color w:val="000000"/>
           <w:lang w:val="nl-NL"/>
         </w:rPr>
-        <w:t>V</w:t>
-      </w:r>
-      <w:r>
-        <w:rPr>
-          <w:rFonts w:ascii="Calibri" w:eastAsia="Calibri" w:hAnsi="Calibri" w:cs="Calibri"/>
-          <w:color w:val="000000"/>
-          <w:lang w:val="nl-NL"/>
-        </w:rPr>
-        <w:t>ertrek vanaf de Watertoren</w:t>
+        <w:t>Vertrek vanaf de Watertoren</w:t>
       </w:r>
     </w:p>
     <w:p>
@@ -333,47 +313,7 @@
           <w:color w:val="000000"/>
           <w:lang w:val="nl-NL"/>
         </w:rPr>
-        <w:t>Haerstraat, via de Groene Loper oversteken (bij het station vertrekken de deelnemers van de</w:t>
-      </w:r>
-      <w:r>
-        <w:rPr>
-          <w:rFonts w:ascii="Calibri" w:eastAsia="Calibri" w:hAnsi="Calibri" w:cs="Calibri"/>
-          <w:color w:val="000000"/>
-          <w:lang w:val="nl-NL"/>
-        </w:rPr>
-        <w:t xml:space="preserve"> </w:t>
-      </w:r>
-      <w:r>
-        <w:rPr>
-          <w:rFonts w:ascii="Calibri" w:eastAsia="Calibri" w:hAnsi="Calibri" w:cs="Calibri"/>
-          <w:color w:val="000000"/>
-          <w:lang w:val="nl-NL"/>
-        </w:rPr>
-        <w:t xml:space="preserve">Oldenzaalse </w:t>
-      </w:r>
-      <w:r>
-        <w:rPr>
-          <w:rFonts w:ascii="Calibri" w:eastAsia="Calibri" w:hAnsi="Calibri" w:cs="Calibri"/>
-          <w:color w:val="000000"/>
-          <w:lang w:val="nl-NL"/>
-        </w:rPr>
-        <w:t>Wandel4D</w:t>
-      </w:r>
-      <w:r>
-        <w:rPr>
-          <w:rFonts w:ascii="Calibri" w:eastAsia="Calibri" w:hAnsi="Calibri" w:cs="Calibri"/>
-          <w:color w:val="000000"/>
-          <w:lang w:val="nl-NL"/>
-        </w:rPr>
-        <w:t>daagse)</w:t>
-      </w:r>
-      <w:r>
-        <w:rPr>
-          <w:rFonts w:ascii="Calibri" w:eastAsia="Calibri" w:hAnsi="Calibri" w:cs="Calibri"/>
-          <w:color w:val="000000"/>
-          <w:lang w:val="nl-NL"/>
-        </w:rPr>
-        <w:t>.</w:t>
+        <w:t>Haerstraat, via de Groene Loper oversteken (bij het station vertrekken de deelnemers van de Oldenzaalse Wandel4Ddaagse).</w:t>
       </w:r>
     </w:p>
     <w:p>
@@ -396,15 +336,7 @@
           <w:color w:val="000000"/>
           <w:lang w:val="nl-NL"/>
         </w:rPr>
-        <w:t>Groene Loper vervolgen</w:t>
-      </w:r>
-      <w:r>
-        <w:rPr>
-          <w:rFonts w:ascii="Calibri" w:eastAsia="Calibri" w:hAnsi="Calibri" w:cs="Calibri"/>
-          <w:color w:val="000000"/>
-          <w:lang w:val="nl-NL"/>
-        </w:rPr>
-        <w:t>.</w:t>
+        <w:t>Groene Loper vervolgen.</w:t>
       </w:r>
     </w:p>
     <w:p>
@@ -427,15 +359,7 @@
           <w:color w:val="000000"/>
           <w:lang w:val="nl-NL"/>
         </w:rPr>
-        <w:t>Voor het gebouw van Breedwijs het park inlopen tot aan de muziekkoepel</w:t>
-      </w:r>
-      <w:r>
-        <w:rPr>
-          <w:rFonts w:ascii="Calibri" w:eastAsia="Calibri" w:hAnsi="Calibri" w:cs="Calibri"/>
-          <w:color w:val="000000"/>
-          <w:lang w:val="nl-NL"/>
-        </w:rPr>
-        <w:t>.</w:t>
+        <w:t>Voor het gebouw van Breedwijs het park inlopen tot aan de muziekkoepel.</w:t>
       </w:r>
     </w:p>
     <w:p>
@@ -485,15 +409,7 @@
           <w:color w:val="000000"/>
           <w:lang w:val="nl-NL"/>
         </w:rPr>
-        <w:t>De pauzeplek verlaten vanaf het erf linksaf en direct weer links het park door</w:t>
-      </w:r>
-      <w:r>
-        <w:rPr>
-          <w:rFonts w:ascii="Calibri" w:eastAsia="Calibri" w:hAnsi="Calibri" w:cs="Calibri"/>
-          <w:color w:val="000000"/>
-          <w:lang w:val="nl-NL"/>
-        </w:rPr>
-        <w:t>.</w:t>
+        <w:t>De pauzeplek verlaten vanaf het erf linksaf en direct weer links het park door.</w:t>
       </w:r>
     </w:p>
     <w:p>
@@ -516,15 +432,7 @@
           <w:color w:val="000000"/>
           <w:lang w:val="nl-NL"/>
         </w:rPr>
-        <w:t>De Bloemenkamplaan oversteken de Lijsterstraat in</w:t>
-      </w:r>
-      <w:r>
-        <w:rPr>
-          <w:rFonts w:ascii="Calibri" w:eastAsia="Calibri" w:hAnsi="Calibri" w:cs="Calibri"/>
-          <w:color w:val="000000"/>
-          <w:lang w:val="nl-NL"/>
-        </w:rPr>
-        <w:t>.</w:t>
+        <w:t>De Bloemenkamplaan oversteken de Lijsterstraat in.</w:t>
       </w:r>
     </w:p>
     <w:p>
@@ -567,15 +475,7 @@
           <w:color w:val="000000"/>
           <w:lang w:val="nl-NL"/>
         </w:rPr>
-        <w:t>Burgemeester Wallerstraat</w:t>
-      </w:r>
-      <w:r>
-        <w:rPr>
-          <w:rFonts w:ascii="Calibri" w:eastAsia="Calibri" w:hAnsi="Calibri" w:cs="Calibri"/>
-          <w:color w:val="000000"/>
-          <w:lang w:val="nl-NL"/>
-        </w:rPr>
-        <w:t>.</w:t>
+        <w:t>Burgemeester Wallerstraat.</w:t>
       </w:r>
     </w:p>
     <w:p>
@@ -598,15 +498,7 @@
           <w:color w:val="000000"/>
           <w:lang w:val="nl-NL"/>
         </w:rPr>
-        <w:t>Einde pad, rechtsaf de Burgemeester Wallerstraat op richting de rotonde</w:t>
-      </w:r>
-      <w:r>
-        <w:rPr>
-          <w:rFonts w:ascii="Calibri" w:eastAsia="Calibri" w:hAnsi="Calibri" w:cs="Calibri"/>
-          <w:color w:val="000000"/>
-          <w:lang w:val="nl-NL"/>
-        </w:rPr>
-        <w:t>.</w:t>
+        <w:t>Einde pad, rechtsaf de Burgemeester Wallerstraat op richting de rotonde.</w:t>
       </w:r>
     </w:p>
     <w:p>
@@ -652,31 +544,7 @@
           <w:color w:val="000000"/>
           <w:lang w:val="nl-NL"/>
         </w:rPr>
-        <w:t xml:space="preserve">Doorlopen tot aan de stoplichten en voor de stoplichten naar rechts, Prins </w:t>
-      </w:r>
-      <w:r>
-        <w:rPr>
-          <w:rFonts w:ascii="Calibri" w:eastAsia="Calibri" w:hAnsi="Calibri" w:cs="Calibri"/>
-          <w:color w:val="000000"/>
-          <w:lang w:val="nl-NL"/>
-        </w:rPr>
-        <w:t>B</w:t>
-      </w:r>
-      <w:r>
-        <w:rPr>
-          <w:rFonts w:ascii="Calibri" w:eastAsia="Calibri" w:hAnsi="Calibri" w:cs="Calibri"/>
-          <w:color w:val="000000"/>
-          <w:lang w:val="nl-NL"/>
-        </w:rPr>
-        <w:t>ernhardstraat</w:t>
-      </w:r>
-      <w:r>
-        <w:rPr>
-          <w:rFonts w:ascii="Calibri" w:eastAsia="Calibri" w:hAnsi="Calibri" w:cs="Calibri"/>
-          <w:color w:val="000000"/>
-          <w:lang w:val="nl-NL"/>
-        </w:rPr>
-        <w:t>.</w:t>
+        <w:t>Doorlopen tot aan de stoplichten en voor de stoplichten naar rechts, Prins Bernhardstraat.</w:t>
       </w:r>
     </w:p>
     <w:p>
@@ -722,15 +590,7 @@
           <w:color w:val="000000"/>
           <w:lang w:val="nl-NL"/>
         </w:rPr>
-        <w:t>Bij de busbaan weer naar links waar de wegen naar de MH en SH ons weer scheiden</w:t>
-      </w:r>
-      <w:r>
-        <w:rPr>
-          <w:rFonts w:ascii="Calibri" w:eastAsia="Calibri" w:hAnsi="Calibri" w:cs="Calibri"/>
-          <w:color w:val="000000"/>
-          <w:lang w:val="nl-NL"/>
-        </w:rPr>
-        <w:t>.</w:t>
+        <w:t>Bij de busbaan weer naar links waar de wegen naar de MH en SH ons weer scheiden.</w:t>
       </w:r>
     </w:p>
     <w:p>
@@ -772,7 +632,7 @@
 </file>
 
 <file path=word/numbering.xml><?xml version="1.0" encoding="utf-8"?>
-<w:numbering xmlns:wpc="http://schemas.microsoft.com/office/word/2010/wordprocessingCanvas" xmlns:cx="http://schemas.microsoft.com/office/drawing/2014/chartex" xmlns:cx1="http://schemas.microsoft.com/office/drawing/2015/9/8/chartex" xmlns:cx2="http://schemas.microsoft.com/office/drawing/2015/10/21/chartex" xmlns:cx3="http://schemas.microsoft.com/office/drawing/2016/5/9/chartex" xmlns:cx4="http://schemas.microsoft.com/office/drawing/2016/5/10/chartex" xmlns:cx5="http://schemas.microsoft.com/office/drawing/2016/5/11/chartex" xmlns:cx6="http://schemas.microsoft.com/office/drawing/2016/5/12/chartex" xmlns:cx7="http://schemas.microsoft.com/office/drawing/2016/5/13/chartex" xmlns:cx8="http://schemas.microsoft.com/office/drawing/2016/5/14/chartex" xmlns:mc="http://schemas.openxmlformats.org/markup-compatibility/2006" xmlns:aink="http://schemas.microsoft.com/office/drawing/2016/ink" xmlns:am3d="http://schemas.microsoft.com/office/drawing/2017/model3d" xmlns:o="urn:schemas-microsoft-com:office:office" xmlns:oel="http://schemas.microsoft.com/office/2019/extlst" xmlns:r="http://schemas.openxmlformats.org/officeDocument/2006/relationships" xmlns:m="http://schemas.openxmlformats.org/officeDocument/2006/math" xmlns:v="urn:schemas-microsoft-com:vml" xmlns:wp14="http://schemas.microsoft.com/office/word/2010/wordprocessingDrawing" xmlns:wp="http://schemas.openxmlformats.org/drawingml/2006/wordprocessingDrawing" xmlns:w10="urn:schemas-microsoft-com:office:word" xmlns:w="http://schemas.openxmlformats.org/wordprocessingml/2006/main" xmlns:w14="http://schemas.microsoft.com/office/word/2010/wordml" xmlns:w15="http://schemas.microsoft.com/office/word/2012/wordml" xmlns:w16cex="http://schemas.microsoft.com/office/word/2018/wordml/cex" xmlns:w16cid="http://schemas.microsoft.com/office/word/2016/wordml/cid" xmlns:w16="http://schemas.microsoft.com/office/word/2018/wordml" xmlns:w16du="http://schemas.microsoft.com/office/word/2023/wordml/word16du" xmlns:w16sdtdh="http://schemas.microsoft.com/office/word/2020/wordml/sdtdatahash" xmlns:w16se="http://schemas.microsoft.com/office/word/2015/wordml/symex" xmlns:wpg="http://schemas.microsoft.com/office/word/2010/wordprocessingGroup" xmlns:wpi="http://schemas.microsoft.com/office/word/2010/wordprocessingInk" xmlns:wne="http://schemas.microsoft.com/office/word/2006/wordml" xmlns:wps="http://schemas.microsoft.com/office/word/2010/wordprocessingShape" mc:Ignorable="w14 w15 w16se w16cid w16 w16cex w16sdtdh w16du wp14">
+<w:numbering xmlns:wpc="http://schemas.microsoft.com/office/word/2010/wordprocessingCanvas" xmlns:cx="http://schemas.microsoft.com/office/drawing/2014/chartex" xmlns:cx1="http://schemas.microsoft.com/office/drawing/2015/9/8/chartex" xmlns:cx2="http://schemas.microsoft.com/office/drawing/2015/10/21/chartex" xmlns:cx3="http://schemas.microsoft.com/office/drawing/2016/5/9/chartex" xmlns:cx4="http://schemas.microsoft.com/office/drawing/2016/5/10/chartex" xmlns:cx5="http://schemas.microsoft.com/office/drawing/2016/5/11/chartex" xmlns:cx6="http://schemas.microsoft.com/office/drawing/2016/5/12/chartex" xmlns:cx7="http://schemas.microsoft.com/office/drawing/2016/5/13/chartex" xmlns:cx8="http://schemas.microsoft.com/office/drawing/2016/5/14/chartex" xmlns:mc="http://schemas.openxmlformats.org/markup-compatibility/2006" xmlns:aink="http://schemas.microsoft.com/office/drawing/2016/ink" xmlns:am3d="http://schemas.microsoft.com/office/drawing/2017/model3d" xmlns:o="urn:schemas-microsoft-com:office:office" xmlns:oel="http://schemas.microsoft.com/office/2019/extlst" xmlns:r="http://schemas.openxmlformats.org/officeDocument/2006/relationships" xmlns:m="http://schemas.openxmlformats.org/officeDocument/2006/math" xmlns:v="urn:schemas-microsoft-com:vml" xmlns:wp14="http://schemas.microsoft.com/office/word/2010/wordprocessingDrawing" xmlns:wp="http://schemas.openxmlformats.org/drawingml/2006/wordprocessingDrawing" xmlns:w10="urn:schemas-microsoft-com:office:word" xmlns:w="http://schemas.openxmlformats.org/wordprocessingml/2006/main" xmlns:w14="http://schemas.microsoft.com/office/word/2010/wordml" xmlns:w15="http://schemas.microsoft.com/office/word/2012/wordml" xmlns:w16cex="http://schemas.microsoft.com/office/word/2018/wordml/cex" xmlns:w16cid="http://schemas.microsoft.com/office/word/2016/wordml/cid" xmlns:w16="http://schemas.microsoft.com/office/word/2018/wordml" xmlns:w16du="http://schemas.microsoft.com/office/word/2023/wordml/word16du" xmlns:w16sdtdh="http://schemas.microsoft.com/office/word/2020/wordml/sdtdatahash" xmlns:w16sdtfl="http://schemas.microsoft.com/office/word/2024/wordml/sdtformatlock" xmlns:w16se="http://schemas.microsoft.com/office/word/2015/wordml/symex" xmlns:wpg="http://schemas.microsoft.com/office/word/2010/wordprocessingGroup" xmlns:wpi="http://schemas.microsoft.com/office/word/2010/wordprocessingInk" xmlns:wne="http://schemas.microsoft.com/office/word/2006/wordml" xmlns:wps="http://schemas.microsoft.com/office/word/2010/wordprocessingShape" mc:Ignorable="w14 w15 w16se w16cid w16 w16cex w16sdtdh w16sdtfl w16du wp14">
   <w:abstractNum w:abstractNumId="0" w15:restartNumberingAfterBreak="0">
     <w:nsid w:val="01FD716F"/>
     <w:multiLevelType w:val="multilevel"/>
@@ -1110,7 +970,7 @@
 </file>
 
 <file path=word/styles.xml><?xml version="1.0" encoding="utf-8"?>
-<w:styles xmlns:mc="http://schemas.openxmlformats.org/markup-compatibility/2006" xmlns:r="http://schemas.openxmlformats.org/officeDocument/2006/relationships" xmlns:w="http://schemas.openxmlformats.org/wordprocessingml/2006/main" xmlns:w14="http://schemas.microsoft.com/office/word/2010/wordml" xmlns:w15="http://schemas.microsoft.com/office/word/2012/wordml" xmlns:w16cex="http://schemas.microsoft.com/office/word/2018/wordml/cex" xmlns:w16cid="http://schemas.microsoft.com/office/word/2016/wordml/cid" xmlns:w16="http://schemas.microsoft.com/office/word/2018/wordml" xmlns:w16du="http://schemas.microsoft.com/office/word/2023/wordml/word16du" xmlns:w16sdtdh="http://schemas.microsoft.com/office/word/2020/wordml/sdtdatahash" xmlns:w16se="http://schemas.microsoft.com/office/word/2015/wordml/symex" mc:Ignorable="w14 w15 w16se w16cid w16 w16cex w16sdtdh w16du">
+<w:styles xmlns:mc="http://schemas.openxmlformats.org/markup-compatibility/2006" xmlns:r="http://schemas.openxmlformats.org/officeDocument/2006/relationships" xmlns:w="http://schemas.openxmlformats.org/wordprocessingml/2006/main" xmlns:w14="http://schemas.microsoft.com/office/word/2010/wordml" xmlns:w15="http://schemas.microsoft.com/office/word/2012/wordml" xmlns:w16cex="http://schemas.microsoft.com/office/word/2018/wordml/cex" xmlns:w16cid="http://schemas.microsoft.com/office/word/2016/wordml/cid" xmlns:w16="http://schemas.microsoft.com/office/word/2018/wordml" xmlns:w16du="http://schemas.microsoft.com/office/word/2023/wordml/word16du" xmlns:w16sdtdh="http://schemas.microsoft.com/office/word/2020/wordml/sdtdatahash" xmlns:w16sdtfl="http://schemas.microsoft.com/office/word/2024/wordml/sdtformatlock" xmlns:w16se="http://schemas.microsoft.com/office/word/2015/wordml/symex" mc:Ignorable="w14 w15 w16se w16cid w16 w16cex w16sdtdh w16sdtfl w16du">
   <w:docDefaults>
     <w:rPrDefault>
       <w:rPr>
@@ -1712,6 +1572,7 @@
   <w:style w:type="character" w:default="1" w:styleId="DefaultParagraphFont">
     <w:name w:val="Default Paragraph Font"/>
     <w:uiPriority w:val="1"/>
+    <w:semiHidden/>
     <w:unhideWhenUsed/>
   </w:style>
   <w:style w:type="table" w:default="1" w:styleId="TableNormal">

</xml_diff>